<commit_message>
added contact us to requirements docs
</commit_message>
<xml_diff>
--- a/docs/Requirements-Definition (phase 2) version.docx
+++ b/docs/Requirements-Definition (phase 2) version.docx
@@ -159,6 +159,16 @@
       <w:r>
         <w:t>Ledger – employees need to be able to print off a ledger</w:t>
       </w:r>
+    </w:p>
+    <w:p>
+      <w:pPr>
+        <w:ind w:left="360"/>
+      </w:pPr>
+      <w:r>
+        <w:t>Contact Us – Users should be able to send an email with concerns/questions</w:t>
+      </w:r>
+      <w:bookmarkStart w:id="0" w:name="_GoBack"/>
+      <w:bookmarkEnd w:id="0"/>
     </w:p>
     <w:p>
       <w:pPr>
@@ -270,6 +280,7 @@
         <w:rPr>
           <w:bCs/>
         </w:rPr>
+        <w:lastRenderedPageBreak/>
         <w:t>Customer’s passwords are encrypted and stored on the database</w:t>
       </w:r>
     </w:p>
@@ -288,11 +299,8 @@
         <w:rPr>
           <w:bCs/>
         </w:rPr>
-        <w:lastRenderedPageBreak/>
         <w:t>Customers shouldn’t be able to type things into the url and be able to hack into our website or database.</w:t>
       </w:r>
-      <w:bookmarkStart w:id="0" w:name="_GoBack"/>
-      <w:bookmarkEnd w:id="0"/>
     </w:p>
     <w:p>
       <w:pPr>
@@ -739,7 +747,7 @@
     </w:rPrDefault>
     <w:pPrDefault/>
   </w:docDefaults>
-  <w:latentStyles w:defLockedState="0" w:defUIPriority="99" w:defSemiHidden="0" w:defUnhideWhenUsed="0" w:defQFormat="0" w:count="376">
+  <w:latentStyles w:defLockedState="0" w:defUIPriority="99" w:defSemiHidden="0" w:defUnhideWhenUsed="0" w:defQFormat="0" w:count="377">
     <w:lsdException w:name="Normal" w:uiPriority="0" w:qFormat="1"/>
     <w:lsdException w:name="heading 1" w:uiPriority="9" w:qFormat="1"/>
     <w:lsdException w:name="heading 2" w:semiHidden="1" w:uiPriority="9" w:unhideWhenUsed="1" w:qFormat="1"/>
@@ -845,7 +853,6 @@
     <w:lsdException w:name="HTML Sample" w:semiHidden="1" w:unhideWhenUsed="1"/>
     <w:lsdException w:name="HTML Typewriter" w:semiHidden="1" w:unhideWhenUsed="1"/>
     <w:lsdException w:name="HTML Variable" w:semiHidden="1" w:unhideWhenUsed="1"/>
-    <w:lsdException w:name="Normal Table" w:semiHidden="1" w:unhideWhenUsed="1"/>
     <w:lsdException w:name="annotation subject" w:semiHidden="1" w:unhideWhenUsed="1"/>
     <w:lsdException w:name="No List" w:semiHidden="1" w:unhideWhenUsed="1"/>
     <w:lsdException w:name="Outline List 1" w:semiHidden="1" w:unhideWhenUsed="1"/>
@@ -892,10 +899,8 @@
     <w:lsdException w:name="Table Subtle 2" w:semiHidden="1" w:unhideWhenUsed="1"/>
     <w:lsdException w:name="Table Web 1" w:semiHidden="1" w:unhideWhenUsed="1"/>
     <w:lsdException w:name="Table Web 2" w:semiHidden="1" w:unhideWhenUsed="1"/>
-    <w:lsdException w:name="Table Web 3" w:semiHidden="1" w:unhideWhenUsed="1"/>
     <w:lsdException w:name="Balloon Text" w:semiHidden="1" w:unhideWhenUsed="1"/>
     <w:lsdException w:name="Table Grid" w:uiPriority="59"/>
-    <w:lsdException w:name="Table Theme" w:semiHidden="1" w:unhideWhenUsed="1"/>
     <w:lsdException w:name="Placeholder Text" w:semiHidden="1"/>
     <w:lsdException w:name="No Spacing" w:uiPriority="1" w:qFormat="1"/>
     <w:lsdException w:name="Light Shading" w:uiPriority="60"/>
@@ -1116,6 +1121,7 @@
     <w:lsdException w:name="Hashtag" w:semiHidden="1" w:unhideWhenUsed="1"/>
     <w:lsdException w:name="Unresolved Mention" w:semiHidden="1" w:unhideWhenUsed="1"/>
     <w:lsdException w:name="Smart Link" w:semiHidden="1" w:unhideWhenUsed="1"/>
+    <w:lsdException w:name="Smart Link Error" w:semiHidden="1" w:unhideWhenUsed="1"/>
   </w:latentStyles>
   <w:style w:type="paragraph" w:default="1" w:styleId="Normal">
     <w:name w:val="Normal"/>

</xml_diff>